<commit_message>
updated the SendEmailWith.doc and tesing note 6.12-16.2023
</commit_message>
<xml_diff>
--- a/docs/TechNodes/SendEmailWithImedbot.docx
+++ b/docs/TechNodes/SendEmailWithImedbot.docx
@@ -1,6 +1,6 @@
 
 <file path=word/document.xml><?xml version="1.0" encoding="utf-8"?>
-<w:document xmlns:wpc="http://schemas.microsoft.com/office/word/2010/wordprocessingCanvas" xmlns:cx="http://schemas.microsoft.com/office/drawing/2014/chartex" xmlns:cx1="http://schemas.microsoft.com/office/drawing/2015/9/8/chartex" xmlns:cx2="http://schemas.microsoft.com/office/drawing/2015/10/21/chartex" xmlns:cx3="http://schemas.microsoft.com/office/drawing/2016/5/9/chartex" xmlns:cx4="http://schemas.microsoft.com/office/drawing/2016/5/10/chartex" xmlns:cx5="http://schemas.microsoft.com/office/drawing/2016/5/11/chartex" xmlns:cx6="http://schemas.microsoft.com/office/drawing/2016/5/12/chartex" xmlns:cx7="http://schemas.microsoft.com/office/drawing/2016/5/13/chartex" xmlns:cx8="http://schemas.microsoft.com/office/drawing/2016/5/14/chartex" xmlns:mc="http://schemas.openxmlformats.org/markup-compatibility/2006" xmlns:aink="http://schemas.microsoft.com/office/drawing/2016/ink" xmlns:am3d="http://schemas.microsoft.com/office/drawing/2017/model3d" xmlns:o="urn:schemas-microsoft-com:office:office" xmlns:oel="http://schemas.microsoft.com/office/2019/extlst" xmlns:r="http://schemas.openxmlformats.org/officeDocument/2006/relationships" xmlns:m="http://schemas.openxmlformats.org/officeDocument/2006/math" xmlns:v="urn:schemas-microsoft-com:vml" xmlns:wp14="http://schemas.microsoft.com/office/word/2010/wordprocessingDrawing" xmlns:wp="http://schemas.openxmlformats.org/drawingml/2006/wordprocessingDrawing" xmlns:w10="urn:schemas-microsoft-com:office:word" xmlns:w="http://schemas.openxmlformats.org/wordprocessingml/2006/main" xmlns:w14="http://schemas.microsoft.com/office/word/2010/wordml" xmlns:w15="http://schemas.microsoft.com/office/word/2012/wordml" xmlns:w16cex="http://schemas.microsoft.com/office/word/2018/wordml/cex" xmlns:w16cid="http://schemas.microsoft.com/office/word/2016/wordml/cid" xmlns:w16="http://schemas.microsoft.com/office/word/2018/wordml" xmlns:w16du="http://schemas.microsoft.com/office/word/2023/wordml/word16du" xmlns:w16sdtdh="http://schemas.microsoft.com/office/word/2020/wordml/sdtdatahash" xmlns:w16se="http://schemas.microsoft.com/office/word/2015/wordml/symex" xmlns:wpg="http://schemas.microsoft.com/office/word/2010/wordprocessingGroup" xmlns:wpi="http://schemas.microsoft.com/office/word/2010/wordprocessingInk" xmlns:wne="http://schemas.microsoft.com/office/word/2006/wordml" xmlns:wps="http://schemas.microsoft.com/office/word/2010/wordprocessingShape" mc:Ignorable="w14 w15 w16se w16cid w16 w16cex w16sdtdh wp14">
+<w:document xmlns:wpc="http://schemas.microsoft.com/office/word/2010/wordprocessingCanvas" xmlns:cx="http://schemas.microsoft.com/office/drawing/2014/chartex" xmlns:cx1="http://schemas.microsoft.com/office/drawing/2015/9/8/chartex" xmlns:cx2="http://schemas.microsoft.com/office/drawing/2015/10/21/chartex" xmlns:cx3="http://schemas.microsoft.com/office/drawing/2016/5/9/chartex" xmlns:cx4="http://schemas.microsoft.com/office/drawing/2016/5/10/chartex" xmlns:cx5="http://schemas.microsoft.com/office/drawing/2016/5/11/chartex" xmlns:cx6="http://schemas.microsoft.com/office/drawing/2016/5/12/chartex" xmlns:cx7="http://schemas.microsoft.com/office/drawing/2016/5/13/chartex" xmlns:cx8="http://schemas.microsoft.com/office/drawing/2016/5/14/chartex" xmlns:mc="http://schemas.openxmlformats.org/markup-compatibility/2006" xmlns:aink="http://schemas.microsoft.com/office/drawing/2016/ink" xmlns:am3d="http://schemas.microsoft.com/office/drawing/2017/model3d" xmlns:o="urn:schemas-microsoft-com:office:office" xmlns:oel="http://schemas.microsoft.com/office/2019/extlst" xmlns:r="http://schemas.openxmlformats.org/officeDocument/2006/relationships" xmlns:m="http://schemas.openxmlformats.org/officeDocument/2006/math" xmlns:v="urn:schemas-microsoft-com:vml" xmlns:wp14="http://schemas.microsoft.com/office/word/2010/wordprocessingDrawing" xmlns:wp="http://schemas.openxmlformats.org/drawingml/2006/wordprocessingDrawing" xmlns:w10="urn:schemas-microsoft-com:office:word" xmlns:w="http://schemas.openxmlformats.org/wordprocessingml/2006/main" xmlns:w14="http://schemas.microsoft.com/office/word/2010/wordml" xmlns:w15="http://schemas.microsoft.com/office/word/2012/wordml" xmlns:w16cex="http://schemas.microsoft.com/office/word/2018/wordml/cex" xmlns:w16cid="http://schemas.microsoft.com/office/word/2016/wordml/cid" xmlns:w16="http://schemas.microsoft.com/office/word/2018/wordml" xmlns:w16sdtdh="http://schemas.microsoft.com/office/word/2020/wordml/sdtdatahash" xmlns:w16se="http://schemas.microsoft.com/office/word/2015/wordml/symex" xmlns:wpg="http://schemas.microsoft.com/office/word/2010/wordprocessingGroup" xmlns:wpi="http://schemas.microsoft.com/office/word/2010/wordprocessingInk" xmlns:wne="http://schemas.microsoft.com/office/word/2006/wordml" xmlns:wps="http://schemas.microsoft.com/office/word/2010/wordprocessingShape" mc:Ignorable="w14 w15 w16se w16cid w16 w16cex w16sdtdh wp14">
   <w:body>
     <w:p>
       <w:pPr>
@@ -18,33 +18,8 @@
           <w:sz w:val="32"/>
           <w:szCs w:val="32"/>
         </w:rPr>
-        <w:t xml:space="preserve">register a </w:t>
-      </w:r>
-      <w:proofErr w:type="spellStart"/>
-      <w:r>
-        <w:rPr>
-          <w:sz w:val="32"/>
-          <w:szCs w:val="32"/>
-        </w:rPr>
-        <w:t>gmail</w:t>
-      </w:r>
-      <w:proofErr w:type="spellEnd"/>
-      <w:r>
-        <w:rPr>
-          <w:sz w:val="32"/>
-          <w:szCs w:val="32"/>
-        </w:rPr>
-        <w:t xml:space="preserve"> account for </w:t>
-      </w:r>
-      <w:proofErr w:type="spellStart"/>
-      <w:r>
-        <w:rPr>
-          <w:sz w:val="32"/>
-          <w:szCs w:val="32"/>
-        </w:rPr>
-        <w:t>imedbot</w:t>
-      </w:r>
-      <w:proofErr w:type="spellEnd"/>
+        <w:t>register a gmail account for imedbot</w:t>
+      </w:r>
     </w:p>
     <w:p>
       <w:pPr>
@@ -67,7 +42,7 @@
             <w:sz w:val="32"/>
             <w:szCs w:val="32"/>
           </w:rPr>
-          <w:t>imedbot.odpac@gmail.com</w:t>
+          <w:t>imedbot.project@gmail.com</w:t>
         </w:r>
       </w:hyperlink>
     </w:p>
@@ -80,34 +55,58 @@
       </w:pPr>
       <w:r>
         <w:rPr>
-          <w:sz w:val="32"/>
-          <w:szCs w:val="32"/>
-        </w:rPr>
-        <w:t>Password: imedbot2023.</w:t>
-      </w:r>
-      <w:r>
-        <w:rPr>
-          <w:sz w:val="32"/>
-          <w:szCs w:val="32"/>
-        </w:rPr>
-        <w:t xml:space="preserve">  (This should be deleted because it is attached to </w:t>
-      </w:r>
-      <w:proofErr w:type="spellStart"/>
-      <w:r>
-        <w:rPr>
-          <w:sz w:val="32"/>
-          <w:szCs w:val="32"/>
-        </w:rPr>
-        <w:t>Zhenyang’s</w:t>
-      </w:r>
-      <w:proofErr w:type="spellEnd"/>
-      <w:r>
-        <w:rPr>
-          <w:sz w:val="32"/>
-          <w:szCs w:val="32"/>
-        </w:rPr>
-        <w:t xml:space="preserve"> personal phone). See below for a new account setting up procedure. </w:t>
-      </w:r>
+          <w:b/>
+          <w:bCs/>
+          <w:sz w:val="32"/>
+          <w:szCs w:val="32"/>
+        </w:rPr>
+        <w:t xml:space="preserve">Password: </w:t>
+      </w:r>
+      <w:r>
+        <w:rPr>
+          <w:b/>
+          <w:bCs/>
+          <w:sz w:val="32"/>
+          <w:szCs w:val="32"/>
+        </w:rPr>
+        <w:t>69 6D 65 64 62 6F 74 32 30 32 33</w:t>
+      </w:r>
+      <w:r>
+        <w:rPr>
+          <w:sz w:val="32"/>
+          <w:szCs w:val="32"/>
+        </w:rPr>
+        <w:t>.</w:t>
+      </w:r>
+      <w:r>
+        <w:rPr>
+          <w:sz w:val="32"/>
+          <w:szCs w:val="32"/>
+        </w:rPr>
+        <w:t xml:space="preserve">  (</w:t>
+      </w:r>
+      <w:r>
+        <w:rPr>
+          <w:sz w:val="32"/>
+          <w:szCs w:val="32"/>
+        </w:rPr>
+        <w:t xml:space="preserve">This is not the actual password for this account, please use your knowledge to retrieve the password. </w:t>
+      </w:r>
+      <w:r>
+        <w:rPr>
+          <w:sz w:val="32"/>
+          <w:szCs w:val="32"/>
+        </w:rPr>
+        <w:t xml:space="preserve">This should be deleted because it is attached to Zhenyang’s personal phone). See below for a new account setting up procedure. </w:t>
+      </w:r>
+    </w:p>
+    <w:p>
+      <w:pPr>
+        <w:rPr>
+          <w:sz w:val="32"/>
+          <w:szCs w:val="32"/>
+        </w:rPr>
+      </w:pPr>
     </w:p>
     <w:p>
       <w:pPr>
@@ -125,63 +124,22 @@
           <w:sz w:val="32"/>
           <w:szCs w:val="32"/>
         </w:rPr>
-        <w:t xml:space="preserve">2-step </w:t>
-      </w:r>
-      <w:proofErr w:type="spellStart"/>
-      <w:r>
-        <w:rPr>
-          <w:sz w:val="32"/>
-          <w:szCs w:val="32"/>
-        </w:rPr>
-        <w:t>verificaiton</w:t>
-      </w:r>
-      <w:proofErr w:type="spellEnd"/>
-    </w:p>
-    <w:p>
-      <w:pPr>
-        <w:rPr>
-          <w:sz w:val="32"/>
-          <w:szCs w:val="32"/>
-        </w:rPr>
-      </w:pPr>
-      <w:r>
-        <w:rPr>
-          <w:sz w:val="32"/>
-          <w:szCs w:val="32"/>
-        </w:rPr>
-        <w:t xml:space="preserve">Now the password of the </w:t>
-      </w:r>
-      <w:proofErr w:type="spellStart"/>
-      <w:r>
-        <w:rPr>
-          <w:sz w:val="32"/>
-          <w:szCs w:val="32"/>
-        </w:rPr>
-        <w:t>gmail</w:t>
-      </w:r>
-      <w:proofErr w:type="spellEnd"/>
-      <w:r>
-        <w:rPr>
-          <w:sz w:val="32"/>
-          <w:szCs w:val="32"/>
-        </w:rPr>
-        <w:t xml:space="preserve"> </w:t>
-      </w:r>
-      <w:proofErr w:type="spellStart"/>
-      <w:r>
-        <w:rPr>
-          <w:sz w:val="32"/>
-          <w:szCs w:val="32"/>
-        </w:rPr>
-        <w:t>can not</w:t>
-      </w:r>
-      <w:proofErr w:type="spellEnd"/>
-      <w:r>
-        <w:rPr>
-          <w:sz w:val="32"/>
-          <w:szCs w:val="32"/>
-        </w:rPr>
-        <w:t xml:space="preserve"> be directly used in program due to security reason. You need to use a method called 2-step verification.</w:t>
+        <w:t>2-step verificaiton</w:t>
+      </w:r>
+    </w:p>
+    <w:p>
+      <w:pPr>
+        <w:rPr>
+          <w:sz w:val="32"/>
+          <w:szCs w:val="32"/>
+        </w:rPr>
+      </w:pPr>
+      <w:r>
+        <w:rPr>
+          <w:sz w:val="32"/>
+          <w:szCs w:val="32"/>
+        </w:rPr>
+        <w:t>Now the password of the gmail can not be directly used in program due to security reason. You need to use a method called 2-step verification.</w:t>
       </w:r>
     </w:p>
     <w:p>
@@ -456,23 +414,7 @@
           <w:sz w:val="32"/>
           <w:szCs w:val="32"/>
         </w:rPr>
-        <w:t xml:space="preserve">Then you will get a new app password. Copy and save the 16-character password without space, e.g. </w:t>
-      </w:r>
-      <w:proofErr w:type="spellStart"/>
-      <w:r>
-        <w:rPr>
-          <w:sz w:val="32"/>
-          <w:szCs w:val="32"/>
-        </w:rPr>
-        <w:t>xnwbjmgvjeeevlgc</w:t>
-      </w:r>
-      <w:proofErr w:type="spellEnd"/>
-      <w:r>
-        <w:rPr>
-          <w:sz w:val="32"/>
-          <w:szCs w:val="32"/>
-        </w:rPr>
-        <w:t>, to use in your Python script.</w:t>
+        <w:t>Then you will get a new app password. Copy and save the 16-character password without space, e.g. xnwbjmgvjeeevlgc, to use in your Python script.</w:t>
       </w:r>
     </w:p>
     <w:p>
@@ -485,15 +427,12 @@
       <w:r>
         <w:rPr>
           <w:noProof/>
-          <w:sz w:val="32"/>
-          <w:szCs w:val="32"/>
-        </w:rPr>
-        <w:lastRenderedPageBreak/>
+        </w:rPr>
         <w:drawing>
-          <wp:inline distT="0" distB="0" distL="114300" distR="114300" wp14:anchorId="76A5DD3A" wp14:editId="5425042A">
-            <wp:extent cx="6667500" cy="4143375"/>
-            <wp:effectExtent l="0" t="0" r="12700" b="22225"/>
-            <wp:docPr id="2" name="Picture 4" descr="IMG_259"/>
+          <wp:inline distT="0" distB="0" distL="0" distR="0" wp14:anchorId="32A2E99F" wp14:editId="0C52EE65">
+            <wp:extent cx="5274310" cy="2193290"/>
+            <wp:effectExtent l="0" t="0" r="0" b="0"/>
+            <wp:docPr id="659930583" name="Picture 1"/>
             <wp:cNvGraphicFramePr>
               <a:graphicFrameLocks xmlns:a="http://schemas.openxmlformats.org/drawingml/2006/main" noChangeAspect="1"/>
             </wp:cNvGraphicFramePr>
@@ -501,10 +440,8 @@
               <a:graphicData uri="http://schemas.openxmlformats.org/drawingml/2006/picture">
                 <pic:pic xmlns:pic="http://schemas.openxmlformats.org/drawingml/2006/picture">
                   <pic:nvPicPr>
-                    <pic:cNvPr id="2" name="Picture 4" descr="IMG_259"/>
-                    <pic:cNvPicPr>
-                      <a:picLocks noChangeAspect="1"/>
-                    </pic:cNvPicPr>
+                    <pic:cNvPr id="659930583" name=""/>
+                    <pic:cNvPicPr/>
                   </pic:nvPicPr>
                   <pic:blipFill>
                     <a:blip r:embed="rId10"/>
@@ -515,15 +452,11 @@
                   <pic:spPr>
                     <a:xfrm>
                       <a:off x="0" y="0"/>
-                      <a:ext cx="6667500" cy="4143375"/>
+                      <a:ext cx="5274310" cy="2193290"/>
                     </a:xfrm>
                     <a:prstGeom prst="rect">
                       <a:avLst/>
                     </a:prstGeom>
-                    <a:noFill/>
-                    <a:ln w="9525">
-                      <a:noFill/>
-                    </a:ln>
                   </pic:spPr>
                 </pic:pic>
               </a:graphicData>
@@ -595,6 +528,7 @@
           <w:sz w:val="32"/>
           <w:szCs w:val="32"/>
         </w:rPr>
+        <w:lastRenderedPageBreak/>
         <w:drawing>
           <wp:inline distT="0" distB="0" distL="114300" distR="114300" wp14:anchorId="2B1D901B" wp14:editId="282E3546">
             <wp:extent cx="4127500" cy="876300"/>
@@ -662,7 +596,6 @@
           <w:sz w:val="32"/>
           <w:szCs w:val="32"/>
         </w:rPr>
-        <w:lastRenderedPageBreak/>
         <w:drawing>
           <wp:inline distT="0" distB="0" distL="114300" distR="114300" wp14:anchorId="0FBE93A0" wp14:editId="1D3228C2">
             <wp:extent cx="5271135" cy="2998470"/>
@@ -750,9 +683,8 @@
           <w:sz w:val="32"/>
           <w:szCs w:val="32"/>
         </w:rPr>
-        <w:t>receiver=</w:t>
-      </w:r>
-      <w:proofErr w:type="spellStart"/>
+        <w:t>receiver=request.args.get('username')</w:t>
+      </w:r>
       <w:r>
         <w:rPr>
           <w:rFonts w:asciiTheme="minorHAnsi" w:eastAsiaTheme="minorEastAsia" w:hAnsiTheme="minorHAnsi" w:cstheme="minorBidi" w:hint="default"/>
@@ -760,9 +692,9 @@
           <w:sz w:val="32"/>
           <w:szCs w:val="32"/>
         </w:rPr>
-        <w:t>request.args.get</w:t>
-      </w:r>
-      <w:proofErr w:type="spellEnd"/>
+        <w:br/>
+        <w:t>msg = Message('Verification code from iMedBot', sender='imedbot.odpac@gmail.com',     recipients=[receiver])</w:t>
+      </w:r>
       <w:r>
         <w:rPr>
           <w:rFonts w:asciiTheme="minorHAnsi" w:eastAsiaTheme="minorEastAsia" w:hAnsiTheme="minorHAnsi" w:cstheme="minorBidi" w:hint="default"/>
@@ -770,7 +702,7 @@
           <w:sz w:val="32"/>
           <w:szCs w:val="32"/>
         </w:rPr>
-        <w:t>('username')</w:t>
+        <w:br/>
       </w:r>
       <w:r>
         <w:rPr>
@@ -780,19 +712,20 @@
           <w:szCs w:val="32"/>
         </w:rPr>
         <w:br/>
-        <w:t xml:space="preserve">msg = Message('Verification code from </w:t>
-      </w:r>
-      <w:proofErr w:type="spellStart"/>
-      <w:r>
+        <w:t xml:space="preserve"> </w:t>
+      </w:r>
+    </w:p>
+    <w:p>
+      <w:pPr>
+        <w:pStyle w:val="HTMLPreformatted"/>
+        <w:shd w:val="clear" w:color="auto" w:fill="2B2B2B"/>
         <w:rPr>
           <w:rFonts w:asciiTheme="minorHAnsi" w:eastAsiaTheme="minorEastAsia" w:hAnsiTheme="minorHAnsi" w:cstheme="minorBidi" w:hint="default"/>
           <w:kern w:val="2"/>
           <w:sz w:val="32"/>
           <w:szCs w:val="32"/>
         </w:rPr>
-        <w:t>iMedBot</w:t>
-      </w:r>
-      <w:proofErr w:type="spellEnd"/>
+      </w:pPr>
       <w:r>
         <w:rPr>
           <w:rFonts w:asciiTheme="minorHAnsi" w:eastAsiaTheme="minorEastAsia" w:hAnsiTheme="minorHAnsi" w:cstheme="minorBidi" w:hint="default"/>
@@ -800,58 +733,7 @@
           <w:sz w:val="32"/>
           <w:szCs w:val="32"/>
         </w:rPr>
-        <w:t>', sender='imedbot.odpac@gmail.com',     recipients=[receiver])</w:t>
-      </w:r>
-      <w:r>
-        <w:rPr>
-          <w:rFonts w:asciiTheme="minorHAnsi" w:eastAsiaTheme="minorEastAsia" w:hAnsiTheme="minorHAnsi" w:cstheme="minorBidi" w:hint="default"/>
-          <w:kern w:val="2"/>
-          <w:sz w:val="32"/>
-          <w:szCs w:val="32"/>
-        </w:rPr>
-        <w:br/>
-      </w:r>
-      <w:r>
-        <w:rPr>
-          <w:rFonts w:asciiTheme="minorHAnsi" w:eastAsiaTheme="minorEastAsia" w:hAnsiTheme="minorHAnsi" w:cstheme="minorBidi" w:hint="default"/>
-          <w:kern w:val="2"/>
-          <w:sz w:val="32"/>
-          <w:szCs w:val="32"/>
-        </w:rPr>
-        <w:br/>
-        <w:t xml:space="preserve"> </w:t>
-      </w:r>
-    </w:p>
-    <w:p>
-      <w:pPr>
-        <w:pStyle w:val="HTMLPreformatted"/>
-        <w:shd w:val="clear" w:color="auto" w:fill="2B2B2B"/>
-        <w:rPr>
-          <w:rFonts w:asciiTheme="minorHAnsi" w:eastAsiaTheme="minorEastAsia" w:hAnsiTheme="minorHAnsi" w:cstheme="minorBidi" w:hint="default"/>
-          <w:kern w:val="2"/>
-          <w:sz w:val="32"/>
-          <w:szCs w:val="32"/>
-        </w:rPr>
-      </w:pPr>
-      <w:proofErr w:type="spellStart"/>
-      <w:r>
-        <w:rPr>
-          <w:rFonts w:asciiTheme="minorHAnsi" w:eastAsiaTheme="minorEastAsia" w:hAnsiTheme="minorHAnsi" w:cstheme="minorBidi" w:hint="default"/>
-          <w:kern w:val="2"/>
-          <w:sz w:val="32"/>
-          <w:szCs w:val="32"/>
-        </w:rPr>
-        <w:t>msg.body</w:t>
-      </w:r>
-      <w:proofErr w:type="spellEnd"/>
-      <w:r>
-        <w:rPr>
-          <w:rFonts w:asciiTheme="minorHAnsi" w:eastAsiaTheme="minorEastAsia" w:hAnsiTheme="minorHAnsi" w:cstheme="minorBidi" w:hint="default"/>
-          <w:kern w:val="2"/>
-          <w:sz w:val="32"/>
-          <w:szCs w:val="32"/>
-        </w:rPr>
-        <w:t xml:space="preserve"> = "This is your 6-digit verification code: "+pin</w:t>
+        <w:t>msg.body = "This is your 6-digit verification code: "+pin</w:t>
       </w:r>
       <w:r>
         <w:rPr>
@@ -875,7 +757,6 @@
           <w:szCs w:val="32"/>
         </w:rPr>
       </w:pPr>
-      <w:proofErr w:type="spellStart"/>
       <w:r>
         <w:rPr>
           <w:rFonts w:asciiTheme="minorHAnsi" w:eastAsiaTheme="minorEastAsia" w:hAnsiTheme="minorHAnsi" w:cstheme="minorBidi" w:hint="default"/>
@@ -883,31 +764,22 @@
           <w:sz w:val="32"/>
           <w:szCs w:val="32"/>
         </w:rPr>
-        <w:t>mail.send</w:t>
-      </w:r>
-      <w:proofErr w:type="spellEnd"/>
-      <w:r>
-        <w:rPr>
-          <w:rFonts w:asciiTheme="minorHAnsi" w:eastAsiaTheme="minorEastAsia" w:hAnsiTheme="minorHAnsi" w:cstheme="minorBidi" w:hint="default"/>
-          <w:kern w:val="2"/>
-          <w:sz w:val="32"/>
-          <w:szCs w:val="32"/>
-        </w:rPr>
-        <w:t>(msg)</w:t>
-      </w:r>
-    </w:p>
-    <w:p>
-      <w:pPr>
-        <w:rPr>
-          <w:sz w:val="32"/>
-          <w:szCs w:val="32"/>
-        </w:rPr>
-      </w:pPr>
-      <w:r>
-        <w:rPr>
-          <w:sz w:val="32"/>
-          <w:szCs w:val="32"/>
-        </w:rPr>
+        <w:t>mail.send(msg)</w:t>
+      </w:r>
+    </w:p>
+    <w:p>
+      <w:pPr>
+        <w:rPr>
+          <w:sz w:val="32"/>
+          <w:szCs w:val="32"/>
+        </w:rPr>
+      </w:pPr>
+      <w:r>
+        <w:rPr>
+          <w:sz w:val="32"/>
+          <w:szCs w:val="32"/>
+        </w:rPr>
+        <w:lastRenderedPageBreak/>
         <w:t>Receiver is the receiver email address.</w:t>
       </w:r>
     </w:p>
@@ -921,707 +793,12 @@
           <w:szCs w:val="32"/>
         </w:rPr>
       </w:pPr>
-      <w:proofErr w:type="spellStart"/>
-      <w:r>
-        <w:rPr>
-          <w:sz w:val="32"/>
-          <w:szCs w:val="32"/>
-        </w:rPr>
-        <w:t>msg.body</w:t>
-      </w:r>
-      <w:proofErr w:type="spellEnd"/>
-      <w:r>
-        <w:rPr>
-          <w:sz w:val="32"/>
-          <w:szCs w:val="32"/>
-        </w:rPr>
-        <w:t xml:space="preserve"> is the content of the email</w:t>
-      </w:r>
-    </w:p>
-    <w:p>
-      <w:pPr>
-        <w:pBdr>
-          <w:bottom w:val="single" w:sz="6" w:space="1" w:color="auto"/>
-        </w:pBdr>
-        <w:rPr>
-          <w:sz w:val="32"/>
-          <w:szCs w:val="32"/>
-        </w:rPr>
-      </w:pPr>
-    </w:p>
-    <w:p>
-      <w:pPr>
-        <w:rPr>
-          <w:sz w:val="32"/>
-          <w:szCs w:val="32"/>
-        </w:rPr>
-      </w:pPr>
-      <w:r>
-        <w:rPr>
-          <w:sz w:val="32"/>
-          <w:szCs w:val="32"/>
-        </w:rPr>
-        <w:t xml:space="preserve">2023.5.4. Setting up a new email (for </w:t>
-      </w:r>
-      <w:proofErr w:type="spellStart"/>
-      <w:r>
-        <w:rPr>
-          <w:sz w:val="32"/>
-          <w:szCs w:val="32"/>
-        </w:rPr>
-        <w:t>imedbot</w:t>
-      </w:r>
-      <w:proofErr w:type="spellEnd"/>
-      <w:r>
-        <w:rPr>
-          <w:sz w:val="32"/>
-          <w:szCs w:val="32"/>
-        </w:rPr>
-        <w:t xml:space="preserve"> user log in verification) account. </w:t>
-      </w:r>
-    </w:p>
-    <w:p>
-      <w:pPr>
-        <w:rPr>
-          <w:sz w:val="32"/>
-          <w:szCs w:val="32"/>
-        </w:rPr>
-      </w:pPr>
-      <w:r>
-        <w:rPr>
-          <w:sz w:val="32"/>
-          <w:szCs w:val="32"/>
-        </w:rPr>
-        <w:t xml:space="preserve">1) use the </w:t>
-      </w:r>
-      <w:proofErr w:type="spellStart"/>
-      <w:r>
-        <w:rPr>
-          <w:sz w:val="32"/>
-          <w:szCs w:val="32"/>
-        </w:rPr>
-        <w:t>gmail</w:t>
-      </w:r>
-      <w:proofErr w:type="spellEnd"/>
-      <w:r>
-        <w:rPr>
-          <w:sz w:val="32"/>
-          <w:szCs w:val="32"/>
-        </w:rPr>
-        <w:t xml:space="preserve"> account created for this project (</w:t>
-      </w:r>
-      <w:hyperlink r:id="rId13" w:history="1">
-        <w:r>
-          <w:rPr>
-            <w:rStyle w:val="Hyperlink"/>
-            <w:sz w:val="32"/>
-            <w:szCs w:val="32"/>
-          </w:rPr>
-          <w:t>xiajiangw81x@gmail.com</w:t>
-        </w:r>
-      </w:hyperlink>
-      <w:r>
-        <w:rPr>
-          <w:sz w:val="32"/>
-          <w:szCs w:val="32"/>
-        </w:rPr>
-        <w:t>)</w:t>
-      </w:r>
-    </w:p>
-    <w:p>
-      <w:pPr>
-        <w:rPr>
-          <w:sz w:val="32"/>
-          <w:szCs w:val="32"/>
-        </w:rPr>
-      </w:pPr>
-      <w:r>
-        <w:rPr>
-          <w:sz w:val="32"/>
-          <w:szCs w:val="32"/>
-        </w:rPr>
-        <w:t xml:space="preserve">2) </w:t>
-      </w:r>
-      <w:r>
-        <w:rPr>
-          <w:sz w:val="32"/>
-          <w:szCs w:val="32"/>
-        </w:rPr>
-        <w:t xml:space="preserve">You have to do </w:t>
-      </w:r>
-      <w:r>
-        <w:rPr>
-          <w:sz w:val="32"/>
-          <w:szCs w:val="32"/>
-        </w:rPr>
-        <w:t xml:space="preserve">two-step </w:t>
-      </w:r>
-      <w:r>
-        <w:rPr>
-          <w:sz w:val="32"/>
-          <w:szCs w:val="32"/>
-        </w:rPr>
-        <w:t xml:space="preserve">(google account management, settings, security) </w:t>
-      </w:r>
-      <w:r>
-        <w:rPr>
-          <w:sz w:val="32"/>
-          <w:szCs w:val="32"/>
-        </w:rPr>
-        <w:t>verification</w:t>
-      </w:r>
-      <w:r>
-        <w:rPr>
-          <w:sz w:val="32"/>
-          <w:szCs w:val="32"/>
-        </w:rPr>
-        <w:t xml:space="preserve"> to create an app (</w:t>
-      </w:r>
-      <w:proofErr w:type="spellStart"/>
-      <w:r>
-        <w:rPr>
-          <w:sz w:val="32"/>
-          <w:szCs w:val="32"/>
-        </w:rPr>
-        <w:t>iMedbot</w:t>
-      </w:r>
-      <w:proofErr w:type="spellEnd"/>
-      <w:r>
-        <w:rPr>
-          <w:sz w:val="32"/>
-          <w:szCs w:val="32"/>
-        </w:rPr>
-        <w:t xml:space="preserve">) password. Has to offer a phone number to do this. </w:t>
-      </w:r>
-    </w:p>
-    <w:p>
-      <w:pPr>
-        <w:rPr>
-          <w:sz w:val="32"/>
-          <w:szCs w:val="32"/>
-        </w:rPr>
-      </w:pPr>
-      <w:r>
-        <w:rPr>
-          <w:sz w:val="32"/>
-          <w:szCs w:val="32"/>
-        </w:rPr>
-        <w:t xml:space="preserve">3) </w:t>
-      </w:r>
-      <w:r>
-        <w:rPr>
-          <w:sz w:val="32"/>
-          <w:szCs w:val="32"/>
-        </w:rPr>
-        <w:t>Once 2) is done, click the two-step verification again, to access the “app password” option.</w:t>
-      </w:r>
-    </w:p>
-    <w:p>
-      <w:pPr>
-        <w:rPr>
-          <w:sz w:val="32"/>
-          <w:szCs w:val="32"/>
-        </w:rPr>
-      </w:pPr>
-      <w:r>
-        <w:rPr>
-          <w:noProof/>
-          <w:sz w:val="32"/>
-          <w:szCs w:val="32"/>
-        </w:rPr>
-        <w:drawing>
-          <wp:inline distT="0" distB="0" distL="0" distR="0" wp14:anchorId="120B550E" wp14:editId="63E3D274">
-            <wp:extent cx="5274310" cy="2748915"/>
-            <wp:effectExtent l="0" t="0" r="0" b="0"/>
-            <wp:docPr id="8" name="Picture 8" descr="Graphical user interface, text, application, email&#10;&#10;Description automatically generated"/>
-            <wp:cNvGraphicFramePr>
-              <a:graphicFrameLocks xmlns:a="http://schemas.openxmlformats.org/drawingml/2006/main" noChangeAspect="1"/>
-            </wp:cNvGraphicFramePr>
-            <a:graphic xmlns:a="http://schemas.openxmlformats.org/drawingml/2006/main">
-              <a:graphicData uri="http://schemas.openxmlformats.org/drawingml/2006/picture">
-                <pic:pic xmlns:pic="http://schemas.openxmlformats.org/drawingml/2006/picture">
-                  <pic:nvPicPr>
-                    <pic:cNvPr id="8" name="Picture 8" descr="Graphical user interface, text, application, email&#10;&#10;Description automatically generated"/>
-                    <pic:cNvPicPr/>
-                  </pic:nvPicPr>
-                  <pic:blipFill>
-                    <a:blip r:embed="rId14"/>
-                    <a:stretch>
-                      <a:fillRect/>
-                    </a:stretch>
-                  </pic:blipFill>
-                  <pic:spPr>
-                    <a:xfrm>
-                      <a:off x="0" y="0"/>
-                      <a:ext cx="5274310" cy="2748915"/>
-                    </a:xfrm>
-                    <a:prstGeom prst="rect">
-                      <a:avLst/>
-                    </a:prstGeom>
-                  </pic:spPr>
-                </pic:pic>
-              </a:graphicData>
-            </a:graphic>
-          </wp:inline>
-        </w:drawing>
-      </w:r>
-    </w:p>
-    <w:p>
-      <w:pPr>
-        <w:rPr>
-          <w:sz w:val="32"/>
-          <w:szCs w:val="32"/>
-        </w:rPr>
-      </w:pPr>
-      <w:r>
-        <w:rPr>
-          <w:sz w:val="32"/>
-          <w:szCs w:val="32"/>
-        </w:rPr>
-        <w:t>Select “other” , then</w:t>
-      </w:r>
-    </w:p>
-    <w:p>
-      <w:pPr>
-        <w:rPr>
-          <w:sz w:val="32"/>
-          <w:szCs w:val="32"/>
-        </w:rPr>
-      </w:pPr>
-      <w:r>
-        <w:rPr>
-          <w:noProof/>
-          <w:sz w:val="32"/>
-          <w:szCs w:val="32"/>
-        </w:rPr>
-        <w:lastRenderedPageBreak/>
-        <w:drawing>
-          <wp:inline distT="0" distB="0" distL="0" distR="0" wp14:anchorId="2941F92D" wp14:editId="4AD087FD">
-            <wp:extent cx="5274310" cy="2915285"/>
-            <wp:effectExtent l="0" t="0" r="0" b="5715"/>
-            <wp:docPr id="9" name="Picture 9" descr="Graphical user interface, text, application&#10;&#10;Description automatically generated"/>
-            <wp:cNvGraphicFramePr>
-              <a:graphicFrameLocks xmlns:a="http://schemas.openxmlformats.org/drawingml/2006/main" noChangeAspect="1"/>
-            </wp:cNvGraphicFramePr>
-            <a:graphic xmlns:a="http://schemas.openxmlformats.org/drawingml/2006/main">
-              <a:graphicData uri="http://schemas.openxmlformats.org/drawingml/2006/picture">
-                <pic:pic xmlns:pic="http://schemas.openxmlformats.org/drawingml/2006/picture">
-                  <pic:nvPicPr>
-                    <pic:cNvPr id="9" name="Picture 9" descr="Graphical user interface, text, application&#10;&#10;Description automatically generated"/>
-                    <pic:cNvPicPr/>
-                  </pic:nvPicPr>
-                  <pic:blipFill>
-                    <a:blip r:embed="rId15"/>
-                    <a:stretch>
-                      <a:fillRect/>
-                    </a:stretch>
-                  </pic:blipFill>
-                  <pic:spPr>
-                    <a:xfrm>
-                      <a:off x="0" y="0"/>
-                      <a:ext cx="5274310" cy="2915285"/>
-                    </a:xfrm>
-                    <a:prstGeom prst="rect">
-                      <a:avLst/>
-                    </a:prstGeom>
-                  </pic:spPr>
-                </pic:pic>
-              </a:graphicData>
-            </a:graphic>
-          </wp:inline>
-        </w:drawing>
-      </w:r>
-    </w:p>
-    <w:p>
-      <w:pPr>
-        <w:rPr>
-          <w:sz w:val="32"/>
-          <w:szCs w:val="32"/>
-        </w:rPr>
-      </w:pPr>
-      <w:r>
-        <w:rPr>
-          <w:noProof/>
-          <w:sz w:val="32"/>
-          <w:szCs w:val="32"/>
-        </w:rPr>
-        <w:drawing>
-          <wp:inline distT="0" distB="0" distL="0" distR="0" wp14:anchorId="511BAFFC" wp14:editId="6F9DBC9C">
-            <wp:extent cx="5274310" cy="4492625"/>
-            <wp:effectExtent l="0" t="0" r="0" b="3175"/>
-            <wp:docPr id="10" name="Picture 10" descr="Graphical user interface, application&#10;&#10;Description automatically generated"/>
-            <wp:cNvGraphicFramePr>
-              <a:graphicFrameLocks xmlns:a="http://schemas.openxmlformats.org/drawingml/2006/main" noChangeAspect="1"/>
-            </wp:cNvGraphicFramePr>
-            <a:graphic xmlns:a="http://schemas.openxmlformats.org/drawingml/2006/main">
-              <a:graphicData uri="http://schemas.openxmlformats.org/drawingml/2006/picture">
-                <pic:pic xmlns:pic="http://schemas.openxmlformats.org/drawingml/2006/picture">
-                  <pic:nvPicPr>
-                    <pic:cNvPr id="10" name="Picture 10" descr="Graphical user interface, application&#10;&#10;Description automatically generated"/>
-                    <pic:cNvPicPr/>
-                  </pic:nvPicPr>
-                  <pic:blipFill>
-                    <a:blip r:embed="rId16"/>
-                    <a:stretch>
-                      <a:fillRect/>
-                    </a:stretch>
-                  </pic:blipFill>
-                  <pic:spPr>
-                    <a:xfrm>
-                      <a:off x="0" y="0"/>
-                      <a:ext cx="5274310" cy="4492625"/>
-                    </a:xfrm>
-                    <a:prstGeom prst="rect">
-                      <a:avLst/>
-                    </a:prstGeom>
-                  </pic:spPr>
-                </pic:pic>
-              </a:graphicData>
-            </a:graphic>
-          </wp:inline>
-        </w:drawing>
-      </w:r>
-    </w:p>
-    <w:p>
-      <w:pPr>
-        <w:rPr>
-          <w:sz w:val="32"/>
-          <w:szCs w:val="32"/>
-        </w:rPr>
-      </w:pPr>
-      <w:r>
-        <w:rPr>
-          <w:sz w:val="32"/>
-          <w:szCs w:val="32"/>
-        </w:rPr>
-        <w:t>Copy the app password (in the yellow strip)</w:t>
-      </w:r>
-    </w:p>
-    <w:p>
-      <w:pPr>
-        <w:rPr>
-          <w:sz w:val="32"/>
-          <w:szCs w:val="32"/>
-        </w:rPr>
-      </w:pPr>
-      <w:r>
-        <w:rPr>
-          <w:sz w:val="32"/>
-          <w:szCs w:val="32"/>
-        </w:rPr>
-        <w:t xml:space="preserve">3) Edit the application.py for </w:t>
-      </w:r>
-      <w:proofErr w:type="spellStart"/>
-      <w:r>
-        <w:rPr>
-          <w:sz w:val="32"/>
-          <w:szCs w:val="32"/>
-        </w:rPr>
-        <w:t>iMedbot</w:t>
-      </w:r>
-      <w:proofErr w:type="spellEnd"/>
-      <w:r>
-        <w:rPr>
-          <w:sz w:val="32"/>
-          <w:szCs w:val="32"/>
-        </w:rPr>
-        <w:t xml:space="preserve">. Change both the email address and password the new ones. </w:t>
-      </w:r>
-    </w:p>
-    <w:p>
-      <w:pPr>
-        <w:rPr>
-          <w:sz w:val="32"/>
-          <w:szCs w:val="32"/>
-        </w:rPr>
-      </w:pPr>
-      <w:r>
-        <w:rPr>
-          <w:noProof/>
-          <w:sz w:val="32"/>
-          <w:szCs w:val="32"/>
-        </w:rPr>
-        <w:lastRenderedPageBreak/>
-        <w:drawing>
-          <wp:inline distT="0" distB="0" distL="0" distR="0" wp14:anchorId="42A8B140" wp14:editId="089A0C0C">
-            <wp:extent cx="5274310" cy="1663065"/>
-            <wp:effectExtent l="0" t="0" r="0" b="635"/>
-            <wp:docPr id="11" name="Picture 11" descr="Graphical user interface, text&#10;&#10;Description automatically generated"/>
-            <wp:cNvGraphicFramePr>
-              <a:graphicFrameLocks xmlns:a="http://schemas.openxmlformats.org/drawingml/2006/main" noChangeAspect="1"/>
-            </wp:cNvGraphicFramePr>
-            <a:graphic xmlns:a="http://schemas.openxmlformats.org/drawingml/2006/main">
-              <a:graphicData uri="http://schemas.openxmlformats.org/drawingml/2006/picture">
-                <pic:pic xmlns:pic="http://schemas.openxmlformats.org/drawingml/2006/picture">
-                  <pic:nvPicPr>
-                    <pic:cNvPr id="11" name="Picture 11" descr="Graphical user interface, text&#10;&#10;Description automatically generated"/>
-                    <pic:cNvPicPr/>
-                  </pic:nvPicPr>
-                  <pic:blipFill>
-                    <a:blip r:embed="rId17"/>
-                    <a:stretch>
-                      <a:fillRect/>
-                    </a:stretch>
-                  </pic:blipFill>
-                  <pic:spPr>
-                    <a:xfrm>
-                      <a:off x="0" y="0"/>
-                      <a:ext cx="5274310" cy="1663065"/>
-                    </a:xfrm>
-                    <a:prstGeom prst="rect">
-                      <a:avLst/>
-                    </a:prstGeom>
-                  </pic:spPr>
-                </pic:pic>
-              </a:graphicData>
-            </a:graphic>
-          </wp:inline>
-        </w:drawing>
-      </w:r>
-    </w:p>
-    <w:p>
-      <w:pPr>
-        <w:rPr>
-          <w:sz w:val="32"/>
-          <w:szCs w:val="32"/>
-        </w:rPr>
-      </w:pPr>
-      <w:r>
-        <w:rPr>
-          <w:sz w:val="32"/>
-          <w:szCs w:val="32"/>
-        </w:rPr>
-        <w:t xml:space="preserve">4) re-deploy </w:t>
-      </w:r>
-      <w:proofErr w:type="spellStart"/>
-      <w:r>
-        <w:rPr>
-          <w:sz w:val="32"/>
-          <w:szCs w:val="32"/>
-        </w:rPr>
-        <w:t>imedbot</w:t>
-      </w:r>
-      <w:proofErr w:type="spellEnd"/>
-      <w:r>
-        <w:rPr>
-          <w:sz w:val="32"/>
-          <w:szCs w:val="32"/>
-        </w:rPr>
-        <w:t xml:space="preserve"> to AWS.</w:t>
-      </w:r>
-    </w:p>
-    <w:p>
-      <w:pPr>
-        <w:pBdr>
-          <w:bottom w:val="single" w:sz="6" w:space="1" w:color="auto"/>
-        </w:pBdr>
-        <w:rPr>
-          <w:sz w:val="32"/>
-          <w:szCs w:val="32"/>
-        </w:rPr>
-      </w:pPr>
-      <w:r>
-        <w:rPr>
-          <w:sz w:val="32"/>
-          <w:szCs w:val="32"/>
-        </w:rPr>
-        <w:t xml:space="preserve">5) tested with a new user, it worked (see below). </w:t>
-      </w:r>
-    </w:p>
-    <w:p>
-      <w:pPr>
-        <w:rPr>
-          <w:sz w:val="32"/>
-          <w:szCs w:val="32"/>
-        </w:rPr>
-      </w:pPr>
-      <w:r>
-        <w:rPr>
-          <w:sz w:val="32"/>
-          <w:szCs w:val="32"/>
-        </w:rPr>
-        <w:t xml:space="preserve">Somehow the previous email was blocked by google, and </w:t>
-      </w:r>
-      <w:proofErr w:type="spellStart"/>
-      <w:r>
-        <w:rPr>
-          <w:sz w:val="32"/>
-          <w:szCs w:val="32"/>
-        </w:rPr>
-        <w:t>Peilin</w:t>
-      </w:r>
-      <w:proofErr w:type="spellEnd"/>
-      <w:r>
-        <w:rPr>
-          <w:sz w:val="32"/>
-          <w:szCs w:val="32"/>
-        </w:rPr>
-        <w:t xml:space="preserve"> will create a new shared email account.</w:t>
-      </w:r>
-    </w:p>
-    <w:p>
-      <w:pPr>
-        <w:rPr>
-          <w:sz w:val="32"/>
-          <w:szCs w:val="32"/>
-        </w:rPr>
-      </w:pPr>
-    </w:p>
-    <w:p>
-      <w:pPr>
-        <w:rPr>
-          <w:sz w:val="32"/>
-          <w:szCs w:val="32"/>
-        </w:rPr>
-      </w:pPr>
-      <w:r>
-        <w:rPr>
-          <w:noProof/>
-          <w:sz w:val="32"/>
-          <w:szCs w:val="32"/>
-        </w:rPr>
-        <w:lastRenderedPageBreak/>
-        <w:drawing>
-          <wp:inline distT="0" distB="0" distL="0" distR="0" wp14:anchorId="3A0816BF" wp14:editId="4AD48775">
-            <wp:extent cx="5274310" cy="7407275"/>
-            <wp:effectExtent l="0" t="0" r="0" b="0"/>
-            <wp:docPr id="7" name="Picture 7" descr="Graphical user interface&#10;&#10;Description automatically generated"/>
-            <wp:cNvGraphicFramePr>
-              <a:graphicFrameLocks xmlns:a="http://schemas.openxmlformats.org/drawingml/2006/main" noChangeAspect="1"/>
-            </wp:cNvGraphicFramePr>
-            <a:graphic xmlns:a="http://schemas.openxmlformats.org/drawingml/2006/main">
-              <a:graphicData uri="http://schemas.openxmlformats.org/drawingml/2006/picture">
-                <pic:pic xmlns:pic="http://schemas.openxmlformats.org/drawingml/2006/picture">
-                  <pic:nvPicPr>
-                    <pic:cNvPr id="7" name="Picture 7" descr="Graphical user interface&#10;&#10;Description automatically generated"/>
-                    <pic:cNvPicPr/>
-                  </pic:nvPicPr>
-                  <pic:blipFill>
-                    <a:blip r:embed="rId18"/>
-                    <a:stretch>
-                      <a:fillRect/>
-                    </a:stretch>
-                  </pic:blipFill>
-                  <pic:spPr>
-                    <a:xfrm>
-                      <a:off x="0" y="0"/>
-                      <a:ext cx="5274310" cy="7407275"/>
-                    </a:xfrm>
-                    <a:prstGeom prst="rect">
-                      <a:avLst/>
-                    </a:prstGeom>
-                  </pic:spPr>
-                </pic:pic>
-              </a:graphicData>
-            </a:graphic>
-          </wp:inline>
-        </w:drawing>
-      </w:r>
-    </w:p>
-    <w:p>
-      <w:pPr>
-        <w:rPr>
-          <w:sz w:val="32"/>
-          <w:szCs w:val="32"/>
-        </w:rPr>
-      </w:pPr>
-      <w:r>
-        <w:rPr>
-          <w:sz w:val="32"/>
-          <w:szCs w:val="32"/>
-        </w:rPr>
-        <w:t xml:space="preserve">But strangely, even </w:t>
-      </w:r>
-      <w:proofErr w:type="spellStart"/>
-      <w:r>
-        <w:rPr>
-          <w:sz w:val="32"/>
-          <w:szCs w:val="32"/>
-        </w:rPr>
-        <w:t>thought</w:t>
-      </w:r>
-      <w:proofErr w:type="spellEnd"/>
-      <w:r>
-        <w:rPr>
-          <w:sz w:val="32"/>
-          <w:szCs w:val="32"/>
-        </w:rPr>
-        <w:t xml:space="preserve"> the verification codes were sent from the new app email (</w:t>
-      </w:r>
-      <w:hyperlink r:id="rId19" w:history="1">
-        <w:r>
-          <w:rPr>
-            <w:rStyle w:val="Hyperlink"/>
-            <w:sz w:val="32"/>
-            <w:szCs w:val="32"/>
-          </w:rPr>
-          <w:t>xiajiangw81x@gmail.com</w:t>
-        </w:r>
-      </w:hyperlink>
-      <w:r>
-        <w:rPr>
-          <w:sz w:val="32"/>
-          <w:szCs w:val="32"/>
-        </w:rPr>
-        <w:t xml:space="preserve">), but we found later that the “sender” inside the code did not change </w:t>
-      </w:r>
-      <w:r>
-        <w:rPr>
-          <w:sz w:val="32"/>
-          <w:szCs w:val="32"/>
-        </w:rPr>
-        <w:lastRenderedPageBreak/>
-        <w:t>and perhaps it did not have any effect as to where the code was sent from??? See below:</w:t>
-      </w:r>
-    </w:p>
-    <w:p>
-      <w:pPr>
-        <w:rPr>
-          <w:sz w:val="32"/>
-          <w:szCs w:val="32"/>
-        </w:rPr>
-      </w:pPr>
-      <w:r>
-        <w:rPr>
-          <w:noProof/>
-          <w:sz w:val="32"/>
-          <w:szCs w:val="32"/>
-        </w:rPr>
-        <w:drawing>
-          <wp:inline distT="0" distB="0" distL="0" distR="0" wp14:anchorId="29123CA3" wp14:editId="0474A32C">
-            <wp:extent cx="5274310" cy="2193925"/>
-            <wp:effectExtent l="0" t="0" r="0" b="3175"/>
-            <wp:docPr id="12" name="Picture 12" descr="Graphical user interface, text, website&#10;&#10;Description automatically generated"/>
-            <wp:cNvGraphicFramePr>
-              <a:graphicFrameLocks xmlns:a="http://schemas.openxmlformats.org/drawingml/2006/main" noChangeAspect="1"/>
-            </wp:cNvGraphicFramePr>
-            <a:graphic xmlns:a="http://schemas.openxmlformats.org/drawingml/2006/main">
-              <a:graphicData uri="http://schemas.openxmlformats.org/drawingml/2006/picture">
-                <pic:pic xmlns:pic="http://schemas.openxmlformats.org/drawingml/2006/picture">
-                  <pic:nvPicPr>
-                    <pic:cNvPr id="12" name="Picture 12" descr="Graphical user interface, text, website&#10;&#10;Description automatically generated"/>
-                    <pic:cNvPicPr/>
-                  </pic:nvPicPr>
-                  <pic:blipFill>
-                    <a:blip r:embed="rId20"/>
-                    <a:stretch>
-                      <a:fillRect/>
-                    </a:stretch>
-                  </pic:blipFill>
-                  <pic:spPr>
-                    <a:xfrm>
-                      <a:off x="0" y="0"/>
-                      <a:ext cx="5274310" cy="2193925"/>
-                    </a:xfrm>
-                    <a:prstGeom prst="rect">
-                      <a:avLst/>
-                    </a:prstGeom>
-                  </pic:spPr>
-                </pic:pic>
-              </a:graphicData>
-            </a:graphic>
-          </wp:inline>
-        </w:drawing>
+      <w:r>
+        <w:rPr>
+          <w:sz w:val="32"/>
+          <w:szCs w:val="32"/>
+        </w:rPr>
+        <w:t>msg.body is the content of the email</w:t>
       </w:r>
     </w:p>
     <w:p>
@@ -1643,7 +820,7 @@
 </file>
 
 <file path=word/numbering.xml><?xml version="1.0" encoding="utf-8"?>
-<w:numbering xmlns:wpc="http://schemas.microsoft.com/office/word/2010/wordprocessingCanvas" xmlns:cx="http://schemas.microsoft.com/office/drawing/2014/chartex" xmlns:cx1="http://schemas.microsoft.com/office/drawing/2015/9/8/chartex" xmlns:cx2="http://schemas.microsoft.com/office/drawing/2015/10/21/chartex" xmlns:cx3="http://schemas.microsoft.com/office/drawing/2016/5/9/chartex" xmlns:cx4="http://schemas.microsoft.com/office/drawing/2016/5/10/chartex" xmlns:cx5="http://schemas.microsoft.com/office/drawing/2016/5/11/chartex" xmlns:cx6="http://schemas.microsoft.com/office/drawing/2016/5/12/chartex" xmlns:cx7="http://schemas.microsoft.com/office/drawing/2016/5/13/chartex" xmlns:cx8="http://schemas.microsoft.com/office/drawing/2016/5/14/chartex" xmlns:mc="http://schemas.openxmlformats.org/markup-compatibility/2006" xmlns:aink="http://schemas.microsoft.com/office/drawing/2016/ink" xmlns:am3d="http://schemas.microsoft.com/office/drawing/2017/model3d" xmlns:o="urn:schemas-microsoft-com:office:office" xmlns:oel="http://schemas.microsoft.com/office/2019/extlst" xmlns:r="http://schemas.openxmlformats.org/officeDocument/2006/relationships" xmlns:m="http://schemas.openxmlformats.org/officeDocument/2006/math" xmlns:v="urn:schemas-microsoft-com:vml" xmlns:wp14="http://schemas.microsoft.com/office/word/2010/wordprocessingDrawing" xmlns:wp="http://schemas.openxmlformats.org/drawingml/2006/wordprocessingDrawing" xmlns:w10="urn:schemas-microsoft-com:office:word" xmlns:w="http://schemas.openxmlformats.org/wordprocessingml/2006/main" xmlns:w14="http://schemas.microsoft.com/office/word/2010/wordml" xmlns:w15="http://schemas.microsoft.com/office/word/2012/wordml" xmlns:w16cex="http://schemas.microsoft.com/office/word/2018/wordml/cex" xmlns:w16cid="http://schemas.microsoft.com/office/word/2016/wordml/cid" xmlns:w16="http://schemas.microsoft.com/office/word/2018/wordml" xmlns:w16du="http://schemas.microsoft.com/office/word/2023/wordml/word16du" xmlns:w16sdtdh="http://schemas.microsoft.com/office/word/2020/wordml/sdtdatahash" xmlns:w16se="http://schemas.microsoft.com/office/word/2015/wordml/symex" xmlns:wpg="http://schemas.microsoft.com/office/word/2010/wordprocessingGroup" xmlns:wpi="http://schemas.microsoft.com/office/word/2010/wordprocessingInk" xmlns:wne="http://schemas.microsoft.com/office/word/2006/wordml" xmlns:wps="http://schemas.microsoft.com/office/word/2010/wordprocessingShape" mc:Ignorable="w14 w15 w16se w16cid w16 w16cex w16sdtdh wp14">
+<w:numbering xmlns:wpc="http://schemas.microsoft.com/office/word/2010/wordprocessingCanvas" xmlns:cx="http://schemas.microsoft.com/office/drawing/2014/chartex" xmlns:cx1="http://schemas.microsoft.com/office/drawing/2015/9/8/chartex" xmlns:cx2="http://schemas.microsoft.com/office/drawing/2015/10/21/chartex" xmlns:cx3="http://schemas.microsoft.com/office/drawing/2016/5/9/chartex" xmlns:cx4="http://schemas.microsoft.com/office/drawing/2016/5/10/chartex" xmlns:cx5="http://schemas.microsoft.com/office/drawing/2016/5/11/chartex" xmlns:cx6="http://schemas.microsoft.com/office/drawing/2016/5/12/chartex" xmlns:cx7="http://schemas.microsoft.com/office/drawing/2016/5/13/chartex" xmlns:cx8="http://schemas.microsoft.com/office/drawing/2016/5/14/chartex" xmlns:mc="http://schemas.openxmlformats.org/markup-compatibility/2006" xmlns:aink="http://schemas.microsoft.com/office/drawing/2016/ink" xmlns:am3d="http://schemas.microsoft.com/office/drawing/2017/model3d" xmlns:o="urn:schemas-microsoft-com:office:office" xmlns:oel="http://schemas.microsoft.com/office/2019/extlst" xmlns:r="http://schemas.openxmlformats.org/officeDocument/2006/relationships" xmlns:m="http://schemas.openxmlformats.org/officeDocument/2006/math" xmlns:v="urn:schemas-microsoft-com:vml" xmlns:wp14="http://schemas.microsoft.com/office/word/2010/wordprocessingDrawing" xmlns:wp="http://schemas.openxmlformats.org/drawingml/2006/wordprocessingDrawing" xmlns:w10="urn:schemas-microsoft-com:office:word" xmlns:w="http://schemas.openxmlformats.org/wordprocessingml/2006/main" xmlns:w14="http://schemas.microsoft.com/office/word/2010/wordml" xmlns:w15="http://schemas.microsoft.com/office/word/2012/wordml" xmlns:w16cex="http://schemas.microsoft.com/office/word/2018/wordml/cex" xmlns:w16cid="http://schemas.microsoft.com/office/word/2016/wordml/cid" xmlns:w16="http://schemas.microsoft.com/office/word/2018/wordml" xmlns:w16sdtdh="http://schemas.microsoft.com/office/word/2020/wordml/sdtdatahash" xmlns:w16se="http://schemas.microsoft.com/office/word/2015/wordml/symex" xmlns:wpg="http://schemas.microsoft.com/office/word/2010/wordprocessingGroup" xmlns:wpi="http://schemas.microsoft.com/office/word/2010/wordprocessingInk" xmlns:wne="http://schemas.microsoft.com/office/word/2006/wordml" xmlns:wps="http://schemas.microsoft.com/office/word/2010/wordprocessingShape" mc:Ignorable="w14 w15 w16se w16cid w16 w16cex w16sdtdh wp14">
   <w:abstractNum w:abstractNumId="0" w15:restartNumberingAfterBreak="0">
     <w:nsid w:val="63D77282"/>
     <w:multiLevelType w:val="singleLevel"/>

</xml_diff>

<commit_message>
Revised some of the docs, created meetingnote2023.6.16
</commit_message>
<xml_diff>
--- a/docs/TechNodes/SendEmailWithImedbot.docx
+++ b/docs/TechNodes/SendEmailWithImedbot.docx
@@ -1,6 +1,6 @@
 
 <file path=word/document.xml><?xml version="1.0" encoding="utf-8"?>
-<w:document xmlns:wpc="http://schemas.microsoft.com/office/word/2010/wordprocessingCanvas" xmlns:cx="http://schemas.microsoft.com/office/drawing/2014/chartex" xmlns:cx1="http://schemas.microsoft.com/office/drawing/2015/9/8/chartex" xmlns:cx2="http://schemas.microsoft.com/office/drawing/2015/10/21/chartex" xmlns:cx3="http://schemas.microsoft.com/office/drawing/2016/5/9/chartex" xmlns:cx4="http://schemas.microsoft.com/office/drawing/2016/5/10/chartex" xmlns:cx5="http://schemas.microsoft.com/office/drawing/2016/5/11/chartex" xmlns:cx6="http://schemas.microsoft.com/office/drawing/2016/5/12/chartex" xmlns:cx7="http://schemas.microsoft.com/office/drawing/2016/5/13/chartex" xmlns:cx8="http://schemas.microsoft.com/office/drawing/2016/5/14/chartex" xmlns:mc="http://schemas.openxmlformats.org/markup-compatibility/2006" xmlns:aink="http://schemas.microsoft.com/office/drawing/2016/ink" xmlns:am3d="http://schemas.microsoft.com/office/drawing/2017/model3d" xmlns:o="urn:schemas-microsoft-com:office:office" xmlns:oel="http://schemas.microsoft.com/office/2019/extlst" xmlns:r="http://schemas.openxmlformats.org/officeDocument/2006/relationships" xmlns:m="http://schemas.openxmlformats.org/officeDocument/2006/math" xmlns:v="urn:schemas-microsoft-com:vml" xmlns:wp14="http://schemas.microsoft.com/office/word/2010/wordprocessingDrawing" xmlns:wp="http://schemas.openxmlformats.org/drawingml/2006/wordprocessingDrawing" xmlns:w10="urn:schemas-microsoft-com:office:word" xmlns:w="http://schemas.openxmlformats.org/wordprocessingml/2006/main" xmlns:w14="http://schemas.microsoft.com/office/word/2010/wordml" xmlns:w15="http://schemas.microsoft.com/office/word/2012/wordml" xmlns:w16cex="http://schemas.microsoft.com/office/word/2018/wordml/cex" xmlns:w16cid="http://schemas.microsoft.com/office/word/2016/wordml/cid" xmlns:w16="http://schemas.microsoft.com/office/word/2018/wordml" xmlns:w16sdtdh="http://schemas.microsoft.com/office/word/2020/wordml/sdtdatahash" xmlns:w16se="http://schemas.microsoft.com/office/word/2015/wordml/symex" xmlns:wpg="http://schemas.microsoft.com/office/word/2010/wordprocessingGroup" xmlns:wpi="http://schemas.microsoft.com/office/word/2010/wordprocessingInk" xmlns:wne="http://schemas.microsoft.com/office/word/2006/wordml" xmlns:wps="http://schemas.microsoft.com/office/word/2010/wordprocessingShape" mc:Ignorable="w14 w15 w16se w16cid w16 w16cex w16sdtdh wp14">
+<w:document xmlns:wpc="http://schemas.microsoft.com/office/word/2010/wordprocessingCanvas" xmlns:cx="http://schemas.microsoft.com/office/drawing/2014/chartex" xmlns:cx1="http://schemas.microsoft.com/office/drawing/2015/9/8/chartex" xmlns:cx2="http://schemas.microsoft.com/office/drawing/2015/10/21/chartex" xmlns:cx3="http://schemas.microsoft.com/office/drawing/2016/5/9/chartex" xmlns:cx4="http://schemas.microsoft.com/office/drawing/2016/5/10/chartex" xmlns:cx5="http://schemas.microsoft.com/office/drawing/2016/5/11/chartex" xmlns:cx6="http://schemas.microsoft.com/office/drawing/2016/5/12/chartex" xmlns:cx7="http://schemas.microsoft.com/office/drawing/2016/5/13/chartex" xmlns:cx8="http://schemas.microsoft.com/office/drawing/2016/5/14/chartex" xmlns:mc="http://schemas.openxmlformats.org/markup-compatibility/2006" xmlns:aink="http://schemas.microsoft.com/office/drawing/2016/ink" xmlns:am3d="http://schemas.microsoft.com/office/drawing/2017/model3d" xmlns:o="urn:schemas-microsoft-com:office:office" xmlns:oel="http://schemas.microsoft.com/office/2019/extlst" xmlns:r="http://schemas.openxmlformats.org/officeDocument/2006/relationships" xmlns:m="http://schemas.openxmlformats.org/officeDocument/2006/math" xmlns:v="urn:schemas-microsoft-com:vml" xmlns:wp14="http://schemas.microsoft.com/office/word/2010/wordprocessingDrawing" xmlns:wp="http://schemas.openxmlformats.org/drawingml/2006/wordprocessingDrawing" xmlns:w10="urn:schemas-microsoft-com:office:word" xmlns:w="http://schemas.openxmlformats.org/wordprocessingml/2006/main" xmlns:w14="http://schemas.microsoft.com/office/word/2010/wordml" xmlns:w15="http://schemas.microsoft.com/office/word/2012/wordml" xmlns:w16cex="http://schemas.microsoft.com/office/word/2018/wordml/cex" xmlns:w16cid="http://schemas.microsoft.com/office/word/2016/wordml/cid" xmlns:w16="http://schemas.microsoft.com/office/word/2018/wordml" xmlns:w16du="http://schemas.microsoft.com/office/word/2023/wordml/word16du" xmlns:w16sdtdh="http://schemas.microsoft.com/office/word/2020/wordml/sdtdatahash" xmlns:w16se="http://schemas.microsoft.com/office/word/2015/wordml/symex" xmlns:wpg="http://schemas.microsoft.com/office/word/2010/wordprocessingGroup" xmlns:wpi="http://schemas.microsoft.com/office/word/2010/wordprocessingInk" xmlns:wne="http://schemas.microsoft.com/office/word/2006/wordml" xmlns:wps="http://schemas.microsoft.com/office/word/2010/wordprocessingShape" mc:Ignorable="w14 w15 w16se w16cid w16 w16cex w16sdtdh wp14">
   <w:body>
     <w:p>
       <w:pPr>
@@ -18,8 +18,33 @@
           <w:sz w:val="32"/>
           <w:szCs w:val="32"/>
         </w:rPr>
-        <w:t>register a gmail account for imedbot</w:t>
-      </w:r>
+        <w:t xml:space="preserve">register a </w:t>
+      </w:r>
+      <w:proofErr w:type="spellStart"/>
+      <w:r>
+        <w:rPr>
+          <w:sz w:val="32"/>
+          <w:szCs w:val="32"/>
+        </w:rPr>
+        <w:t>gmail</w:t>
+      </w:r>
+      <w:proofErr w:type="spellEnd"/>
+      <w:r>
+        <w:rPr>
+          <w:sz w:val="32"/>
+          <w:szCs w:val="32"/>
+        </w:rPr>
+        <w:t xml:space="preserve"> account for </w:t>
+      </w:r>
+      <w:proofErr w:type="spellStart"/>
+      <w:r>
+        <w:rPr>
+          <w:sz w:val="32"/>
+          <w:szCs w:val="32"/>
+        </w:rPr>
+        <w:t>imedbot</w:t>
+      </w:r>
+      <w:proofErr w:type="spellEnd"/>
     </w:p>
     <w:p>
       <w:pPr>
@@ -53,60 +78,6 @@
           <w:szCs w:val="32"/>
         </w:rPr>
       </w:pPr>
-      <w:r>
-        <w:rPr>
-          <w:b/>
-          <w:bCs/>
-          <w:sz w:val="32"/>
-          <w:szCs w:val="32"/>
-        </w:rPr>
-        <w:t xml:space="preserve">Password: </w:t>
-      </w:r>
-      <w:r>
-        <w:rPr>
-          <w:b/>
-          <w:bCs/>
-          <w:sz w:val="32"/>
-          <w:szCs w:val="32"/>
-        </w:rPr>
-        <w:t>69 6D 65 64 62 6F 74 32 30 32 33</w:t>
-      </w:r>
-      <w:r>
-        <w:rPr>
-          <w:sz w:val="32"/>
-          <w:szCs w:val="32"/>
-        </w:rPr>
-        <w:t>.</w:t>
-      </w:r>
-      <w:r>
-        <w:rPr>
-          <w:sz w:val="32"/>
-          <w:szCs w:val="32"/>
-        </w:rPr>
-        <w:t xml:space="preserve">  (</w:t>
-      </w:r>
-      <w:r>
-        <w:rPr>
-          <w:sz w:val="32"/>
-          <w:szCs w:val="32"/>
-        </w:rPr>
-        <w:t xml:space="preserve">This is not the actual password for this account, please use your knowledge to retrieve the password. </w:t>
-      </w:r>
-      <w:r>
-        <w:rPr>
-          <w:sz w:val="32"/>
-          <w:szCs w:val="32"/>
-        </w:rPr>
-        <w:t xml:space="preserve">This should be deleted because it is attached to Zhenyang’s personal phone). See below for a new account setting up procedure. </w:t>
-      </w:r>
-    </w:p>
-    <w:p>
-      <w:pPr>
-        <w:rPr>
-          <w:sz w:val="32"/>
-          <w:szCs w:val="32"/>
-        </w:rPr>
-      </w:pPr>
     </w:p>
     <w:p>
       <w:pPr>
@@ -124,22 +95,63 @@
           <w:sz w:val="32"/>
           <w:szCs w:val="32"/>
         </w:rPr>
-        <w:t>2-step verificaiton</w:t>
-      </w:r>
-    </w:p>
-    <w:p>
-      <w:pPr>
-        <w:rPr>
-          <w:sz w:val="32"/>
-          <w:szCs w:val="32"/>
-        </w:rPr>
-      </w:pPr>
-      <w:r>
-        <w:rPr>
-          <w:sz w:val="32"/>
-          <w:szCs w:val="32"/>
-        </w:rPr>
-        <w:t>Now the password of the gmail can not be directly used in program due to security reason. You need to use a method called 2-step verification.</w:t>
+        <w:t xml:space="preserve">2-step </w:t>
+      </w:r>
+      <w:proofErr w:type="spellStart"/>
+      <w:r>
+        <w:rPr>
+          <w:sz w:val="32"/>
+          <w:szCs w:val="32"/>
+        </w:rPr>
+        <w:t>verificaiton</w:t>
+      </w:r>
+      <w:proofErr w:type="spellEnd"/>
+    </w:p>
+    <w:p>
+      <w:pPr>
+        <w:rPr>
+          <w:sz w:val="32"/>
+          <w:szCs w:val="32"/>
+        </w:rPr>
+      </w:pPr>
+      <w:r>
+        <w:rPr>
+          <w:sz w:val="32"/>
+          <w:szCs w:val="32"/>
+        </w:rPr>
+        <w:t xml:space="preserve">Now the password of the </w:t>
+      </w:r>
+      <w:proofErr w:type="spellStart"/>
+      <w:r>
+        <w:rPr>
+          <w:sz w:val="32"/>
+          <w:szCs w:val="32"/>
+        </w:rPr>
+        <w:t>gmail</w:t>
+      </w:r>
+      <w:proofErr w:type="spellEnd"/>
+      <w:r>
+        <w:rPr>
+          <w:sz w:val="32"/>
+          <w:szCs w:val="32"/>
+        </w:rPr>
+        <w:t xml:space="preserve"> </w:t>
+      </w:r>
+      <w:proofErr w:type="spellStart"/>
+      <w:r>
+        <w:rPr>
+          <w:sz w:val="32"/>
+          <w:szCs w:val="32"/>
+        </w:rPr>
+        <w:t>can not</w:t>
+      </w:r>
+      <w:proofErr w:type="spellEnd"/>
+      <w:r>
+        <w:rPr>
+          <w:sz w:val="32"/>
+          <w:szCs w:val="32"/>
+        </w:rPr>
+        <w:t xml:space="preserve"> be directly used in program due to security reason. You need to use a method called 2-step verification.</w:t>
       </w:r>
     </w:p>
     <w:p>
@@ -200,7 +212,6 @@
           <w:sz w:val="32"/>
           <w:szCs w:val="32"/>
         </w:rPr>
-        <w:lastRenderedPageBreak/>
         <w:drawing>
           <wp:inline distT="0" distB="0" distL="114300" distR="114300" wp14:anchorId="13E0E563" wp14:editId="35CCB5F2">
             <wp:extent cx="6667500" cy="2971800"/>
@@ -256,7 +267,15 @@
           <w:sz w:val="32"/>
           <w:szCs w:val="32"/>
         </w:rPr>
-        <w:t>Next, create an app password. Just select ‘App passwords’ under ‘2-Step Verification’ and you will see a window as follows. Select ‘Other’ in the ‘Select app’ dropdown.</w:t>
+        <w:t xml:space="preserve">Next, create an app password. Just select ‘App passwords’ </w:t>
+      </w:r>
+      <w:r>
+        <w:rPr>
+          <w:sz w:val="32"/>
+          <w:szCs w:val="32"/>
+        </w:rPr>
+        <w:lastRenderedPageBreak/>
+        <w:t>under ‘2-Step Verification’ and you will see a window as follows. Select ‘Other’ in the ‘Select app’ dropdown.</w:t>
       </w:r>
     </w:p>
     <w:p>
@@ -327,7 +346,6 @@
           <w:sz w:val="32"/>
           <w:szCs w:val="32"/>
         </w:rPr>
-        <w:lastRenderedPageBreak/>
         <w:t>App password / Step 1</w:t>
       </w:r>
     </w:p>
@@ -414,7 +432,24 @@
           <w:sz w:val="32"/>
           <w:szCs w:val="32"/>
         </w:rPr>
-        <w:t>Then you will get a new app password. Copy and save the 16-character password without space, e.g. xnwbjmgvjeeevlgc, to use in your Python script.</w:t>
+        <w:lastRenderedPageBreak/>
+        <w:t xml:space="preserve">Then you will get a new app password. Copy and save the 16-character password without space, e.g. </w:t>
+      </w:r>
+      <w:proofErr w:type="spellStart"/>
+      <w:r>
+        <w:rPr>
+          <w:sz w:val="32"/>
+          <w:szCs w:val="32"/>
+        </w:rPr>
+        <w:t>xnwbjmgvjeeevlgc</w:t>
+      </w:r>
+      <w:proofErr w:type="spellEnd"/>
+      <w:r>
+        <w:rPr>
+          <w:sz w:val="32"/>
+          <w:szCs w:val="32"/>
+        </w:rPr>
+        <w:t>, to use in your Python script.</w:t>
       </w:r>
     </w:p>
     <w:p>
@@ -528,7 +563,6 @@
           <w:sz w:val="32"/>
           <w:szCs w:val="32"/>
         </w:rPr>
-        <w:lastRenderedPageBreak/>
         <w:drawing>
           <wp:inline distT="0" distB="0" distL="114300" distR="114300" wp14:anchorId="2B1D901B" wp14:editId="282E3546">
             <wp:extent cx="4127500" cy="876300"/>
@@ -596,6 +630,7 @@
           <w:sz w:val="32"/>
           <w:szCs w:val="32"/>
         </w:rPr>
+        <w:lastRenderedPageBreak/>
         <w:drawing>
           <wp:inline distT="0" distB="0" distL="114300" distR="114300" wp14:anchorId="0FBE93A0" wp14:editId="1D3228C2">
             <wp:extent cx="5271135" cy="2998470"/>
@@ -683,8 +718,9 @@
           <w:sz w:val="32"/>
           <w:szCs w:val="32"/>
         </w:rPr>
-        <w:t>receiver=request.args.get('username')</w:t>
-      </w:r>
+        <w:t>receiver=</w:t>
+      </w:r>
+      <w:proofErr w:type="spellStart"/>
       <w:r>
         <w:rPr>
           <w:rFonts w:asciiTheme="minorHAnsi" w:eastAsiaTheme="minorEastAsia" w:hAnsiTheme="minorHAnsi" w:cstheme="minorBidi" w:hint="default"/>
@@ -692,9 +728,9 @@
           <w:sz w:val="32"/>
           <w:szCs w:val="32"/>
         </w:rPr>
-        <w:br/>
-        <w:t>msg = Message('Verification code from iMedBot', sender='imedbot.odpac@gmail.com',     recipients=[receiver])</w:t>
-      </w:r>
+        <w:t>request.args.get</w:t>
+      </w:r>
+      <w:proofErr w:type="spellEnd"/>
       <w:r>
         <w:rPr>
           <w:rFonts w:asciiTheme="minorHAnsi" w:eastAsiaTheme="minorEastAsia" w:hAnsiTheme="minorHAnsi" w:cstheme="minorBidi" w:hint="default"/>
@@ -702,7 +738,7 @@
           <w:sz w:val="32"/>
           <w:szCs w:val="32"/>
         </w:rPr>
-        <w:br/>
+        <w:t>('username')</w:t>
       </w:r>
       <w:r>
         <w:rPr>
@@ -712,6 +748,45 @@
           <w:szCs w:val="32"/>
         </w:rPr>
         <w:br/>
+        <w:t xml:space="preserve">msg = Message('Verification code from </w:t>
+      </w:r>
+      <w:proofErr w:type="spellStart"/>
+      <w:r>
+        <w:rPr>
+          <w:rFonts w:asciiTheme="minorHAnsi" w:eastAsiaTheme="minorEastAsia" w:hAnsiTheme="minorHAnsi" w:cstheme="minorBidi" w:hint="default"/>
+          <w:kern w:val="2"/>
+          <w:sz w:val="32"/>
+          <w:szCs w:val="32"/>
+        </w:rPr>
+        <w:t>iMedBot</w:t>
+      </w:r>
+      <w:proofErr w:type="spellEnd"/>
+      <w:r>
+        <w:rPr>
+          <w:rFonts w:asciiTheme="minorHAnsi" w:eastAsiaTheme="minorEastAsia" w:hAnsiTheme="minorHAnsi" w:cstheme="minorBidi" w:hint="default"/>
+          <w:kern w:val="2"/>
+          <w:sz w:val="32"/>
+          <w:szCs w:val="32"/>
+        </w:rPr>
+        <w:t>', sender='imedbot.odpac@gmail.com',     recipients=[receiver])</w:t>
+      </w:r>
+      <w:r>
+        <w:rPr>
+          <w:rFonts w:asciiTheme="minorHAnsi" w:eastAsiaTheme="minorEastAsia" w:hAnsiTheme="minorHAnsi" w:cstheme="minorBidi" w:hint="default"/>
+          <w:kern w:val="2"/>
+          <w:sz w:val="32"/>
+          <w:szCs w:val="32"/>
+        </w:rPr>
+        <w:br/>
+      </w:r>
+      <w:r>
+        <w:rPr>
+          <w:rFonts w:asciiTheme="minorHAnsi" w:eastAsiaTheme="minorEastAsia" w:hAnsiTheme="minorHAnsi" w:cstheme="minorBidi" w:hint="default"/>
+          <w:kern w:val="2"/>
+          <w:sz w:val="32"/>
+          <w:szCs w:val="32"/>
+        </w:rPr>
+        <w:br/>
         <w:t xml:space="preserve"> </w:t>
       </w:r>
     </w:p>
@@ -726,6 +801,7 @@
           <w:szCs w:val="32"/>
         </w:rPr>
       </w:pPr>
+      <w:proofErr w:type="spellStart"/>
       <w:r>
         <w:rPr>
           <w:rFonts w:asciiTheme="minorHAnsi" w:eastAsiaTheme="minorEastAsia" w:hAnsiTheme="minorHAnsi" w:cstheme="minorBidi" w:hint="default"/>
@@ -733,7 +809,17 @@
           <w:sz w:val="32"/>
           <w:szCs w:val="32"/>
         </w:rPr>
-        <w:t>msg.body = "This is your 6-digit verification code: "+pin</w:t>
+        <w:t>msg.body</w:t>
+      </w:r>
+      <w:proofErr w:type="spellEnd"/>
+      <w:r>
+        <w:rPr>
+          <w:rFonts w:asciiTheme="minorHAnsi" w:eastAsiaTheme="minorEastAsia" w:hAnsiTheme="minorHAnsi" w:cstheme="minorBidi" w:hint="default"/>
+          <w:kern w:val="2"/>
+          <w:sz w:val="32"/>
+          <w:szCs w:val="32"/>
+        </w:rPr>
+        <w:t xml:space="preserve"> = "This is your 6-digit verification code: "+pin</w:t>
       </w:r>
       <w:r>
         <w:rPr>
@@ -757,6 +843,7 @@
           <w:szCs w:val="32"/>
         </w:rPr>
       </w:pPr>
+      <w:proofErr w:type="spellStart"/>
       <w:r>
         <w:rPr>
           <w:rFonts w:asciiTheme="minorHAnsi" w:eastAsiaTheme="minorEastAsia" w:hAnsiTheme="minorHAnsi" w:cstheme="minorBidi" w:hint="default"/>
@@ -764,22 +851,31 @@
           <w:sz w:val="32"/>
           <w:szCs w:val="32"/>
         </w:rPr>
-        <w:t>mail.send(msg)</w:t>
-      </w:r>
-    </w:p>
-    <w:p>
-      <w:pPr>
-        <w:rPr>
-          <w:sz w:val="32"/>
-          <w:szCs w:val="32"/>
-        </w:rPr>
-      </w:pPr>
-      <w:r>
-        <w:rPr>
-          <w:sz w:val="32"/>
-          <w:szCs w:val="32"/>
-        </w:rPr>
-        <w:lastRenderedPageBreak/>
+        <w:t>mail.send</w:t>
+      </w:r>
+      <w:proofErr w:type="spellEnd"/>
+      <w:r>
+        <w:rPr>
+          <w:rFonts w:asciiTheme="minorHAnsi" w:eastAsiaTheme="minorEastAsia" w:hAnsiTheme="minorHAnsi" w:cstheme="minorBidi" w:hint="default"/>
+          <w:kern w:val="2"/>
+          <w:sz w:val="32"/>
+          <w:szCs w:val="32"/>
+        </w:rPr>
+        <w:t>(msg)</w:t>
+      </w:r>
+    </w:p>
+    <w:p>
+      <w:pPr>
+        <w:rPr>
+          <w:sz w:val="32"/>
+          <w:szCs w:val="32"/>
+        </w:rPr>
+      </w:pPr>
+      <w:r>
+        <w:rPr>
+          <w:sz w:val="32"/>
+          <w:szCs w:val="32"/>
+        </w:rPr>
         <w:t>Receiver is the receiver email address.</w:t>
       </w:r>
     </w:p>
@@ -793,12 +889,21 @@
           <w:szCs w:val="32"/>
         </w:rPr>
       </w:pPr>
-      <w:r>
-        <w:rPr>
-          <w:sz w:val="32"/>
-          <w:szCs w:val="32"/>
-        </w:rPr>
-        <w:t>msg.body is the content of the email</w:t>
+      <w:proofErr w:type="spellStart"/>
+      <w:r>
+        <w:rPr>
+          <w:sz w:val="32"/>
+          <w:szCs w:val="32"/>
+        </w:rPr>
+        <w:t>msg.body</w:t>
+      </w:r>
+      <w:proofErr w:type="spellEnd"/>
+      <w:r>
+        <w:rPr>
+          <w:sz w:val="32"/>
+          <w:szCs w:val="32"/>
+        </w:rPr>
+        <w:t xml:space="preserve"> is the content of the email</w:t>
       </w:r>
     </w:p>
     <w:p>
@@ -820,7 +925,7 @@
 </file>
 
 <file path=word/numbering.xml><?xml version="1.0" encoding="utf-8"?>
-<w:numbering xmlns:wpc="http://schemas.microsoft.com/office/word/2010/wordprocessingCanvas" xmlns:cx="http://schemas.microsoft.com/office/drawing/2014/chartex" xmlns:cx1="http://schemas.microsoft.com/office/drawing/2015/9/8/chartex" xmlns:cx2="http://schemas.microsoft.com/office/drawing/2015/10/21/chartex" xmlns:cx3="http://schemas.microsoft.com/office/drawing/2016/5/9/chartex" xmlns:cx4="http://schemas.microsoft.com/office/drawing/2016/5/10/chartex" xmlns:cx5="http://schemas.microsoft.com/office/drawing/2016/5/11/chartex" xmlns:cx6="http://schemas.microsoft.com/office/drawing/2016/5/12/chartex" xmlns:cx7="http://schemas.microsoft.com/office/drawing/2016/5/13/chartex" xmlns:cx8="http://schemas.microsoft.com/office/drawing/2016/5/14/chartex" xmlns:mc="http://schemas.openxmlformats.org/markup-compatibility/2006" xmlns:aink="http://schemas.microsoft.com/office/drawing/2016/ink" xmlns:am3d="http://schemas.microsoft.com/office/drawing/2017/model3d" xmlns:o="urn:schemas-microsoft-com:office:office" xmlns:oel="http://schemas.microsoft.com/office/2019/extlst" xmlns:r="http://schemas.openxmlformats.org/officeDocument/2006/relationships" xmlns:m="http://schemas.openxmlformats.org/officeDocument/2006/math" xmlns:v="urn:schemas-microsoft-com:vml" xmlns:wp14="http://schemas.microsoft.com/office/word/2010/wordprocessingDrawing" xmlns:wp="http://schemas.openxmlformats.org/drawingml/2006/wordprocessingDrawing" xmlns:w10="urn:schemas-microsoft-com:office:word" xmlns:w="http://schemas.openxmlformats.org/wordprocessingml/2006/main" xmlns:w14="http://schemas.microsoft.com/office/word/2010/wordml" xmlns:w15="http://schemas.microsoft.com/office/word/2012/wordml" xmlns:w16cex="http://schemas.microsoft.com/office/word/2018/wordml/cex" xmlns:w16cid="http://schemas.microsoft.com/office/word/2016/wordml/cid" xmlns:w16="http://schemas.microsoft.com/office/word/2018/wordml" xmlns:w16sdtdh="http://schemas.microsoft.com/office/word/2020/wordml/sdtdatahash" xmlns:w16se="http://schemas.microsoft.com/office/word/2015/wordml/symex" xmlns:wpg="http://schemas.microsoft.com/office/word/2010/wordprocessingGroup" xmlns:wpi="http://schemas.microsoft.com/office/word/2010/wordprocessingInk" xmlns:wne="http://schemas.microsoft.com/office/word/2006/wordml" xmlns:wps="http://schemas.microsoft.com/office/word/2010/wordprocessingShape" mc:Ignorable="w14 w15 w16se w16cid w16 w16cex w16sdtdh wp14">
+<w:numbering xmlns:wpc="http://schemas.microsoft.com/office/word/2010/wordprocessingCanvas" xmlns:cx="http://schemas.microsoft.com/office/drawing/2014/chartex" xmlns:cx1="http://schemas.microsoft.com/office/drawing/2015/9/8/chartex" xmlns:cx2="http://schemas.microsoft.com/office/drawing/2015/10/21/chartex" xmlns:cx3="http://schemas.microsoft.com/office/drawing/2016/5/9/chartex" xmlns:cx4="http://schemas.microsoft.com/office/drawing/2016/5/10/chartex" xmlns:cx5="http://schemas.microsoft.com/office/drawing/2016/5/11/chartex" xmlns:cx6="http://schemas.microsoft.com/office/drawing/2016/5/12/chartex" xmlns:cx7="http://schemas.microsoft.com/office/drawing/2016/5/13/chartex" xmlns:cx8="http://schemas.microsoft.com/office/drawing/2016/5/14/chartex" xmlns:mc="http://schemas.openxmlformats.org/markup-compatibility/2006" xmlns:aink="http://schemas.microsoft.com/office/drawing/2016/ink" xmlns:am3d="http://schemas.microsoft.com/office/drawing/2017/model3d" xmlns:o="urn:schemas-microsoft-com:office:office" xmlns:oel="http://schemas.microsoft.com/office/2019/extlst" xmlns:r="http://schemas.openxmlformats.org/officeDocument/2006/relationships" xmlns:m="http://schemas.openxmlformats.org/officeDocument/2006/math" xmlns:v="urn:schemas-microsoft-com:vml" xmlns:wp14="http://schemas.microsoft.com/office/word/2010/wordprocessingDrawing" xmlns:wp="http://schemas.openxmlformats.org/drawingml/2006/wordprocessingDrawing" xmlns:w10="urn:schemas-microsoft-com:office:word" xmlns:w="http://schemas.openxmlformats.org/wordprocessingml/2006/main" xmlns:w14="http://schemas.microsoft.com/office/word/2010/wordml" xmlns:w15="http://schemas.microsoft.com/office/word/2012/wordml" xmlns:w16cex="http://schemas.microsoft.com/office/word/2018/wordml/cex" xmlns:w16cid="http://schemas.microsoft.com/office/word/2016/wordml/cid" xmlns:w16="http://schemas.microsoft.com/office/word/2018/wordml" xmlns:w16du="http://schemas.microsoft.com/office/word/2023/wordml/word16du" xmlns:w16sdtdh="http://schemas.microsoft.com/office/word/2020/wordml/sdtdatahash" xmlns:w16se="http://schemas.microsoft.com/office/word/2015/wordml/symex" xmlns:wpg="http://schemas.microsoft.com/office/word/2010/wordprocessingGroup" xmlns:wpi="http://schemas.microsoft.com/office/word/2010/wordprocessingInk" xmlns:wne="http://schemas.microsoft.com/office/word/2006/wordml" xmlns:wps="http://schemas.microsoft.com/office/word/2010/wordprocessingShape" mc:Ignorable="w14 w15 w16se w16cid w16 w16cex w16sdtdh wp14">
   <w:abstractNum w:abstractNumId="0" w15:restartNumberingAfterBreak="0">
     <w:nsid w:val="63D77282"/>
     <w:multiLevelType w:val="singleLevel"/>

</xml_diff>